<commit_message>
added the new updated resume
</commit_message>
<xml_diff>
--- a/RESUME.docx
+++ b/RESUME.docx
@@ -1,6 +1,6 @@
 
 <file path=word/document.xml><?xml version="1.0" encoding="utf-8"?>
-<w:document xmlns:wpc="http://schemas.microsoft.com/office/word/2010/wordprocessingCanvas" xmlns:cx="http://schemas.microsoft.com/office/drawing/2014/chartex" xmlns:cx1="http://schemas.microsoft.com/office/drawing/2015/9/8/chartex" xmlns:cx2="http://schemas.microsoft.com/office/drawing/2015/10/21/chartex" xmlns:cx3="http://schemas.microsoft.com/office/drawing/2016/5/9/chartex" xmlns:cx4="http://schemas.microsoft.com/office/drawing/2016/5/10/chartex" xmlns:cx5="http://schemas.microsoft.com/office/drawing/2016/5/11/chartex" xmlns:cx6="http://schemas.microsoft.com/office/drawing/2016/5/12/chartex" xmlns:cx7="http://schemas.microsoft.com/office/drawing/2016/5/13/chartex" xmlns:cx8="http://schemas.microsoft.com/office/drawing/2016/5/14/chartex" xmlns:mc="http://schemas.openxmlformats.org/markup-compatibility/2006" xmlns:aink="http://schemas.microsoft.com/office/drawing/2016/ink" xmlns:am3d="http://schemas.microsoft.com/office/drawing/2017/model3d" xmlns:o="urn:schemas-microsoft-com:office:office" xmlns:oel="http://schemas.microsoft.com/office/2019/extlst" xmlns:r="http://schemas.openxmlformats.org/officeDocument/2006/relationships" xmlns:m="http://schemas.openxmlformats.org/officeDocument/2006/math" xmlns:v="urn:schemas-microsoft-com:vml" xmlns:wp14="http://schemas.microsoft.com/office/word/2010/wordprocessingDrawing" xmlns:wp="http://schemas.openxmlformats.org/drawingml/2006/wordprocessingDrawing" xmlns:w10="urn:schemas-microsoft-com:office:word" xmlns:w="http://schemas.openxmlformats.org/wordprocessingml/2006/main" xmlns:w14="http://schemas.microsoft.com/office/word/2010/wordml" xmlns:w15="http://schemas.microsoft.com/office/word/2012/wordml" xmlns:w16cex="http://schemas.microsoft.com/office/word/2018/wordml/cex" xmlns:w16cid="http://schemas.microsoft.com/office/word/2016/wordml/cid" xmlns:w16="http://schemas.microsoft.com/office/word/2018/wordml" xmlns:w16sdtdh="http://schemas.microsoft.com/office/word/2020/wordml/sdtdatahash" xmlns:w16se="http://schemas.microsoft.com/office/word/2015/wordml/symex" xmlns:wpg="http://schemas.microsoft.com/office/word/2010/wordprocessingGroup" xmlns:wpi="http://schemas.microsoft.com/office/word/2010/wordprocessingInk" xmlns:wne="http://schemas.microsoft.com/office/word/2006/wordml" xmlns:wps="http://schemas.microsoft.com/office/word/2010/wordprocessingShape" mc:Ignorable="w14 w15 w16se w16cid w16 w16cex w16sdtdh wp14">
+<w:document xmlns:wpc="http://schemas.microsoft.com/office/word/2010/wordprocessingCanvas" xmlns:cx="http://schemas.microsoft.com/office/drawing/2014/chartex" xmlns:cx1="http://schemas.microsoft.com/office/drawing/2015/9/8/chartex" xmlns:cx2="http://schemas.microsoft.com/office/drawing/2015/10/21/chartex" xmlns:cx3="http://schemas.microsoft.com/office/drawing/2016/5/9/chartex" xmlns:cx4="http://schemas.microsoft.com/office/drawing/2016/5/10/chartex" xmlns:cx5="http://schemas.microsoft.com/office/drawing/2016/5/11/chartex" xmlns:cx6="http://schemas.microsoft.com/office/drawing/2016/5/12/chartex" xmlns:cx7="http://schemas.microsoft.com/office/drawing/2016/5/13/chartex" xmlns:cx8="http://schemas.microsoft.com/office/drawing/2016/5/14/chartex" xmlns:mc="http://schemas.openxmlformats.org/markup-compatibility/2006" xmlns:aink="http://schemas.microsoft.com/office/drawing/2016/ink" xmlns:am3d="http://schemas.microsoft.com/office/drawing/2017/model3d" xmlns:o="urn:schemas-microsoft-com:office:office" xmlns:oel="http://schemas.microsoft.com/office/2019/extlst" xmlns:r="http://schemas.openxmlformats.org/officeDocument/2006/relationships" xmlns:m="http://schemas.openxmlformats.org/officeDocument/2006/math" xmlns:v="urn:schemas-microsoft-com:vml" xmlns:wp14="http://schemas.microsoft.com/office/word/2010/wordprocessingDrawing" xmlns:wp="http://schemas.openxmlformats.org/drawingml/2006/wordprocessingDrawing" xmlns:w10="urn:schemas-microsoft-com:office:word" xmlns:w="http://schemas.openxmlformats.org/wordprocessingml/2006/main" xmlns:w14="http://schemas.microsoft.com/office/word/2010/wordml" xmlns:w15="http://schemas.microsoft.com/office/word/2012/wordml" xmlns:w16cex="http://schemas.microsoft.com/office/word/2018/wordml/cex" xmlns:w16cid="http://schemas.microsoft.com/office/word/2016/wordml/cid" xmlns:w16="http://schemas.microsoft.com/office/word/2018/wordml" xmlns:w16du="http://schemas.microsoft.com/office/word/2023/wordml/word16du" xmlns:w16sdtdh="http://schemas.microsoft.com/office/word/2020/wordml/sdtdatahash" xmlns:w16se="http://schemas.microsoft.com/office/word/2015/wordml/symex" xmlns:wpg="http://schemas.microsoft.com/office/word/2010/wordprocessingGroup" xmlns:wpi="http://schemas.microsoft.com/office/word/2010/wordprocessingInk" xmlns:wne="http://schemas.microsoft.com/office/word/2006/wordml" xmlns:wps="http://schemas.microsoft.com/office/word/2010/wordprocessingShape" mc:Ignorable="w14 w15 w16se w16cid w16 w16cex w16sdtdh wp14">
   <w:body>
     <w:p>
       <w:pPr>
@@ -203,7 +203,7 @@
           <w:lang w:val="en-US" w:eastAsia="en-US"/>
         </w:rPr>
         <w:pict w14:anchorId="3D938189">
-          <v:shapetype id="_x0000_m1027" coordsize="21600,21600" o:spt="32" o:oned="t" path="m,l21600,21600e" filled="t">
+          <v:shapetype id="_x0000_m1031" coordsize="21600,21600" o:spt="32" o:oned="t" path="m,l21600,21600e" filled="t">
             <v:path arrowok="t" fillok="f" o:connecttype="none"/>
             <o:lock v:ext="edit" shapetype="t"/>
           </v:shapetype>
@@ -215,7 +215,7 @@
           <w:lang w:val="en-US" w:eastAsia="en-US"/>
         </w:rPr>
         <w:pict w14:anchorId="5EDD4833">
-          <v:shape id="1028" o:spid="_x0000_s1026" type="#_x0000_m1027" style="position:absolute;left:0;text-align:left;margin-left:-74.25pt;margin-top:3.85pt;width:615.75pt;height:0;flip:x;z-index:251660288;mso-wrap-distance-left:0;mso-wrap-distance-right:0;mso-position-horizontal-relative:text;mso-position-vertical-relative:text;mso-width-relative:page;mso-height-relative:page" o:spt="32" o:oned="t" path="m,l21600,21600e" filled="f" strokeweight="2.25pt">
+          <v:shape id="1028" o:spid="_x0000_s1026" type="#_x0000_m1031" style="position:absolute;left:0;text-align:left;margin-left:-74.25pt;margin-top:3.85pt;width:615.75pt;height:0;flip:x;z-index:251660288;mso-wrap-distance-left:0;mso-wrap-distance-right:0;mso-position-horizontal-relative:text;mso-position-vertical-relative:text;mso-width-relative:page;mso-height-relative:page" o:spt="32" o:oned="t" path="m,l21600,21600e" filled="f" strokeweight="2.25pt">
             <v:path arrowok="t" fillok="f" o:connecttype="none"/>
             <o:lock v:ext="edit" shapetype="t"/>
           </v:shape>
@@ -869,7 +869,19 @@
         <w:rPr>
           <w:rFonts w:ascii="Arial" w:eastAsia="Arial" w:hAnsi="Arial" w:cs="Arial"/>
         </w:rPr>
-        <w:t>Knowledgeable in C++, VB 6.0 and HTML, PHP, SQL, VB .Net</w:t>
+        <w:t xml:space="preserve">Knowledgeable in C++, VB 6.0 and HTML, PHP, </w:t>
+      </w:r>
+      <w:r>
+        <w:rPr>
+          <w:rFonts w:ascii="Arial" w:eastAsia="Arial" w:hAnsi="Arial" w:cs="Arial"/>
+        </w:rPr>
+        <w:t>My</w:t>
+      </w:r>
+      <w:r>
+        <w:rPr>
+          <w:rFonts w:ascii="Arial" w:eastAsia="Arial" w:hAnsi="Arial" w:cs="Arial"/>
+        </w:rPr>
+        <w:t>SQL, VB .Net</w:t>
       </w:r>
     </w:p>
     <w:p>
@@ -888,7 +900,19 @@
         <w:rPr>
           <w:rFonts w:ascii="Arial" w:eastAsia="Arial" w:hAnsi="Arial" w:cs="Arial"/>
         </w:rPr>
-        <w:t>Knowledgeable in Photoshop and Troubleshooting</w:t>
+        <w:t>Knowledgeable in Javascript, Bootstrap</w:t>
+      </w:r>
+      <w:r>
+        <w:rPr>
+          <w:rFonts w:ascii="Arial" w:eastAsia="Arial" w:hAnsi="Arial" w:cs="Arial"/>
+        </w:rPr>
+        <w:t>5</w:t>
+      </w:r>
+      <w:r>
+        <w:rPr>
+          <w:rFonts w:ascii="Arial" w:eastAsia="Arial" w:hAnsi="Arial" w:cs="Arial"/>
+        </w:rPr>
+        <w:t>, Laravel, NodeJs, ReactJs, Git</w:t>
       </w:r>
     </w:p>
     <w:p>
@@ -907,7 +931,7 @@
         <w:rPr>
           <w:rFonts w:ascii="Arial" w:eastAsia="Arial" w:hAnsi="Arial" w:cs="Arial"/>
         </w:rPr>
-        <w:t>Can type 35 wpm</w:t>
+        <w:t>Knowledgeable in Photoshop and Troubleshooting</w:t>
       </w:r>
     </w:p>
     <w:p>
@@ -926,7 +950,7 @@
         <w:rPr>
           <w:rFonts w:ascii="Arial" w:eastAsia="Arial" w:hAnsi="Arial" w:cs="Arial"/>
         </w:rPr>
-        <w:t>Time Management</w:t>
+        <w:t>Can type 35 wpm</w:t>
       </w:r>
     </w:p>
     <w:p>
@@ -945,7 +969,7 @@
         <w:rPr>
           <w:rFonts w:ascii="Arial" w:eastAsia="Arial" w:hAnsi="Arial" w:cs="Arial"/>
         </w:rPr>
-        <w:t>Answering Phone Calls</w:t>
+        <w:t>Time Management</w:t>
       </w:r>
     </w:p>
     <w:p>
@@ -964,7 +988,7 @@
         <w:rPr>
           <w:rFonts w:ascii="Arial" w:eastAsia="Arial" w:hAnsi="Arial" w:cs="Arial"/>
         </w:rPr>
-        <w:t>Data Entry</w:t>
+        <w:t>Answering Phone Calls</w:t>
       </w:r>
     </w:p>
     <w:p>
@@ -983,24 +1007,46 @@
         <w:rPr>
           <w:rFonts w:ascii="Arial" w:eastAsia="Arial" w:hAnsi="Arial" w:cs="Arial"/>
         </w:rPr>
+        <w:t>Data Entry</w:t>
+      </w:r>
+    </w:p>
+    <w:p>
+      <w:pPr>
+        <w:numPr>
+          <w:ilvl w:val="0"/>
+          <w:numId w:val="1"/>
+        </w:numPr>
+        <w:spacing w:line="240" w:lineRule="auto"/>
+        <w:ind w:left="720" w:hanging="360"/>
+        <w:rPr>
+          <w:rFonts w:ascii="Arial" w:eastAsia="Arial" w:hAnsi="Arial" w:cs="Arial"/>
+        </w:rPr>
+      </w:pPr>
+      <w:r>
+        <w:rPr>
+          <w:rFonts w:ascii="Arial" w:eastAsia="Arial" w:hAnsi="Arial" w:cs="Arial"/>
+        </w:rPr>
         <w:t>Multi-Tasking</w:t>
       </w:r>
     </w:p>
     <w:p>
       <w:pPr>
-        <w:spacing w:line="240" w:lineRule="auto"/>
-        <w:rPr>
-          <w:rFonts w:ascii="Arial" w:eastAsia="Arial" w:hAnsi="Arial" w:cs="Arial"/>
-        </w:rPr>
-      </w:pPr>
-    </w:p>
-    <w:p>
-      <w:pPr>
-        <w:spacing w:line="240" w:lineRule="auto"/>
-        <w:rPr>
-          <w:rFonts w:ascii="Arial" w:eastAsia="Arial" w:hAnsi="Arial" w:cs="Arial"/>
-        </w:rPr>
-      </w:pPr>
+        <w:numPr>
+          <w:ilvl w:val="0"/>
+          <w:numId w:val="1"/>
+        </w:numPr>
+        <w:spacing w:line="240" w:lineRule="auto"/>
+        <w:ind w:left="720" w:hanging="360"/>
+        <w:rPr>
+          <w:rFonts w:ascii="Arial" w:eastAsia="Arial" w:hAnsi="Arial" w:cs="Arial"/>
+        </w:rPr>
+      </w:pPr>
+      <w:r>
+        <w:rPr>
+          <w:rFonts w:ascii="Arial" w:eastAsia="Arial" w:hAnsi="Arial" w:cs="Arial"/>
+        </w:rPr>
+        <w:t>Great in debugging</w:t>
+      </w:r>
     </w:p>
     <w:p>
       <w:pPr>
@@ -1099,6 +1145,74 @@
     <w:p>
       <w:pPr>
         <w:pStyle w:val="ListParagraph"/>
+        <w:numPr>
+          <w:ilvl w:val="0"/>
+          <w:numId w:val="3"/>
+        </w:numPr>
+        <w:spacing w:line="240" w:lineRule="auto"/>
+        <w:rPr>
+          <w:rFonts w:ascii="Arial" w:eastAsia="Arial" w:hAnsi="Arial" w:cs="Arial"/>
+        </w:rPr>
+      </w:pPr>
+      <w:r>
+        <w:rPr>
+          <w:rFonts w:eastAsia="Arial" w:hAnsi="Arial" w:cs="Arial"/>
+          <w:lang w:val="en-US"/>
+        </w:rPr>
+        <w:t>KODEGO</w:t>
+      </w:r>
+      <w:r>
+        <w:rPr>
+          <w:rFonts w:eastAsia="Arial" w:hAnsi="Arial" w:cs="Arial"/>
+          <w:lang w:val="en-US"/>
+        </w:rPr>
+        <w:t xml:space="preserve"> Bootcamp </w:t>
+      </w:r>
+      <w:r>
+        <w:rPr>
+          <w:rFonts w:eastAsia="Arial" w:hAnsi="Arial" w:cs="Arial"/>
+          <w:lang w:val="en-US"/>
+        </w:rPr>
+        <w:t>–</w:t>
+      </w:r>
+      <w:r>
+        <w:rPr>
+          <w:rFonts w:eastAsia="Arial" w:hAnsi="Arial" w:cs="Arial"/>
+          <w:lang w:val="en-US"/>
+        </w:rPr>
+        <w:t xml:space="preserve"> Full Stack Web developer </w:t>
+      </w:r>
+      <w:r>
+        <w:rPr>
+          <w:rFonts w:eastAsia="Arial" w:hAnsi="Arial" w:cs="Arial"/>
+          <w:lang w:val="en-US"/>
+        </w:rPr>
+        <w:t xml:space="preserve"> (May 9, 2023)</w:t>
+      </w:r>
+    </w:p>
+    <w:p>
+      <w:pPr>
+        <w:pStyle w:val="ListParagraph"/>
+        <w:numPr>
+          <w:ilvl w:val="0"/>
+          <w:numId w:val="9"/>
+        </w:numPr>
+        <w:spacing w:line="240" w:lineRule="auto"/>
+        <w:rPr>
+          <w:rFonts w:ascii="Arial" w:eastAsia="Arial" w:hAnsi="Arial" w:cs="Arial"/>
+        </w:rPr>
+      </w:pPr>
+      <w:r>
+        <w:rPr>
+          <w:rFonts w:eastAsia="Arial" w:hAnsi="Arial" w:cs="Arial"/>
+          <w:lang w:val="en-US"/>
+        </w:rPr>
+        <w:t>Awarded as a best website in mini project 1 and one of the top 5 students in class</w:t>
+      </w:r>
+    </w:p>
+    <w:p>
+      <w:pPr>
+        <w:pStyle w:val="ListParagraph"/>
         <w:spacing w:line="240" w:lineRule="auto"/>
         <w:rPr>
           <w:rFonts w:ascii="Arial" w:eastAsia="Arial" w:hAnsi="Arial" w:cs="Arial"/>
@@ -1281,6 +1395,35 @@
     <w:p>
       <w:pPr>
         <w:pStyle w:val="ListParagraph"/>
+        <w:numPr>
+          <w:ilvl w:val="0"/>
+          <w:numId w:val="8"/>
+        </w:numPr>
+        <w:spacing w:line="240" w:lineRule="auto"/>
+        <w:rPr>
+          <w:rFonts w:ascii="Arial" w:eastAsia="Arial" w:hAnsi="Arial" w:cs="Arial"/>
+        </w:rPr>
+      </w:pPr>
+      <w:r>
+        <w:rPr>
+          <w:rFonts w:eastAsia="Arial" w:hAnsi="Arial" w:cs="Arial"/>
+          <w:lang w:val="en-US"/>
+        </w:rPr>
+        <w:t>Call Center Representative        IQOR SM Dasma              March 2022 - October 2022</w:t>
+      </w:r>
+    </w:p>
+    <w:p>
+      <w:pPr>
+        <w:pStyle w:val="ListParagraph"/>
+        <w:spacing w:line="240" w:lineRule="auto"/>
+        <w:rPr>
+          <w:rFonts w:ascii="Arial" w:eastAsia="Arial" w:hAnsi="Arial" w:cs="Arial"/>
+        </w:rPr>
+      </w:pPr>
+    </w:p>
+    <w:p>
+      <w:pPr>
+        <w:pStyle w:val="ListParagraph"/>
         <w:spacing w:line="240" w:lineRule="auto"/>
         <w:ind w:left="2880"/>
         <w:rPr>
@@ -1495,14 +1638,89 @@
     </w:p>
     <w:p>
       <w:pPr>
-        <w:spacing w:line="240" w:lineRule="auto"/>
-        <w:rPr>
-          <w:rFonts w:ascii="Arial" w:eastAsia="Arial" w:hAnsi="Arial" w:cs="Arial"/>
-        </w:rPr>
-      </w:pPr>
-    </w:p>
-    <w:p>
-      <w:pPr>
+        <w:pStyle w:val="ListParagraph"/>
+        <w:numPr>
+          <w:ilvl w:val="0"/>
+          <w:numId w:val="11"/>
+        </w:numPr>
+        <w:spacing w:line="240" w:lineRule="auto"/>
+        <w:rPr>
+          <w:rFonts w:ascii="Arial" w:eastAsia="Arial" w:hAnsi="Arial" w:cs="Arial"/>
+        </w:rPr>
+      </w:pPr>
+      <w:r>
+        <w:rPr>
+          <w:rFonts w:ascii="Arial" w:eastAsia="Arial" w:hAnsi="Arial" w:cs="Arial"/>
+          <w:b/>
+          <w:bCs/>
+        </w:rPr>
+        <w:t>Ms. Ciel</w:t>
+      </w:r>
+      <w:r>
+        <w:rPr>
+          <w:rFonts w:ascii="Arial" w:eastAsia="Arial" w:hAnsi="Arial" w:cs="Arial"/>
+          <w:b/>
+          <w:bCs/>
+        </w:rPr>
+        <w:t>ito</w:t>
+      </w:r>
+      <w:r>
+        <w:rPr>
+          <w:rFonts w:ascii="Arial" w:eastAsia="Arial" w:hAnsi="Arial" w:cs="Arial"/>
+          <w:b/>
+          <w:bCs/>
+        </w:rPr>
+        <w:t xml:space="preserve"> Palacio</w:t>
+      </w:r>
+    </w:p>
+    <w:p>
+      <w:pPr>
+        <w:pStyle w:val="ListParagraph"/>
+        <w:spacing w:line="240" w:lineRule="auto"/>
+        <w:rPr>
+          <w:rFonts w:ascii="Arial" w:eastAsia="Arial" w:hAnsi="Arial" w:cs="Arial"/>
+        </w:rPr>
+      </w:pPr>
+      <w:r>
+        <w:rPr>
+          <w:rFonts w:ascii="Arial" w:eastAsia="Arial" w:hAnsi="Arial" w:cs="Arial"/>
+        </w:rPr>
+        <w:t>Instructor</w:t>
+      </w:r>
+    </w:p>
+    <w:p>
+      <w:pPr>
+        <w:pStyle w:val="ListParagraph"/>
+        <w:spacing w:line="240" w:lineRule="auto"/>
+        <w:rPr>
+          <w:rFonts w:ascii="Arial" w:eastAsia="Arial" w:hAnsi="Arial" w:cs="Arial"/>
+        </w:rPr>
+      </w:pPr>
+      <w:r>
+        <w:rPr>
+          <w:rFonts w:ascii="Arial" w:eastAsia="Arial" w:hAnsi="Arial" w:cs="Arial"/>
+        </w:rPr>
+        <w:t>KODEGO</w:t>
+      </w:r>
+    </w:p>
+    <w:p>
+      <w:pPr>
+        <w:pStyle w:val="ListParagraph"/>
+        <w:spacing w:line="240" w:lineRule="auto"/>
+        <w:rPr>
+          <w:rFonts w:ascii="Arial" w:eastAsia="Arial" w:hAnsi="Arial" w:cs="Arial"/>
+        </w:rPr>
+      </w:pPr>
+      <w:r>
+        <w:rPr>
+          <w:rFonts w:ascii="Arial" w:eastAsia="Arial" w:hAnsi="Arial" w:cs="Arial"/>
+        </w:rPr>
+        <w:t>09205625085</w:t>
+      </w:r>
+    </w:p>
+    <w:p>
+      <w:pPr>
+        <w:pStyle w:val="ListParagraph"/>
         <w:spacing w:line="240" w:lineRule="auto"/>
         <w:rPr>
           <w:rFonts w:ascii="Arial" w:eastAsia="Arial" w:hAnsi="Arial" w:cs="Arial"/>
@@ -1524,16 +1742,6 @@
         <w:jc w:val="center"/>
         <w:rPr>
           <w:rFonts w:ascii="Arial" w:eastAsia="Arial" w:hAnsi="Arial" w:cs="Arial"/>
-          <w:b/>
-        </w:rPr>
-      </w:pPr>
-    </w:p>
-    <w:p>
-      <w:pPr>
-        <w:spacing w:after="0" w:line="240" w:lineRule="auto"/>
-        <w:jc w:val="center"/>
-        <w:rPr>
-          <w:rFonts w:ascii="Arial" w:eastAsia="Arial" w:hAnsi="Arial" w:cs="Arial"/>
         </w:rPr>
       </w:pPr>
       <w:r>
@@ -1619,12 +1827,11 @@
           <w:noProof/>
         </w:rPr>
         <w:pict w14:anchorId="72C4F024">
-          <v:rect id="Image1" o:spid="_x0000_s1030" style="position:absolute;margin-left:302.15pt;margin-top:-4.65pt;width:100.05pt;height:46.4pt;z-index:251656192;visibility:visible;mso-wrap-style:square;mso-wrap-distance-left:0;mso-wrap-distance-top:0;mso-wrap-distance-right:0;mso-wrap-distance-bottom:0;mso-position-horizontal:absolute;mso-position-horizontal-relative:char;mso-position-vertical:absolute;mso-position-vertical-relative:line" coordorigin="9907,45903" coordsize="3508,1618" filled="f" strokeweight=".19844mm">
+          <v:rect id="Image1" o:spid="_x0000_s1030" style="position:absolute;margin-left:302.15pt;margin-top:-4.65pt;width:100.05pt;height:46.4pt;z-index:251657216;visibility:visible;mso-wrap-style:square;mso-wrap-distance-left:0;mso-wrap-distance-top:0;mso-wrap-distance-right:0;mso-wrap-distance-bottom:0;mso-position-horizontal:absolute;mso-position-horizontal-relative:char;mso-position-vertical:absolute;mso-position-vertical-relative:line" filled="f" strokeweight=".19844mm">
             <v:stroke endcap="round"/>
             <v:path shadowok="f" o:extrusionok="f" fillok="f" insetpenok="f"/>
-            <o:lock v:ext="edit" text="t"/>
+            <o:lock v:ext="edit" rotation="t" aspectratio="t" verticies="t" text="t" shapetype="t"/>
             <o:ink i="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" annotation="t"/>
-            <w10:wrap anchory="line"/>
           </v:rect>
         </w:pict>
       </w:r>
@@ -1633,12 +1840,11 @@
           <w:noProof/>
         </w:rPr>
         <w:pict w14:anchorId="0B7E439B">
-          <v:rect id="_x0000_s1029" style="position:absolute;margin-left:340pt;margin-top:-12.25pt;width:58.15pt;height:66.55pt;z-index:251657216;visibility:visible;mso-wrap-style:square;mso-wrap-distance-left:0;mso-wrap-distance-top:0;mso-wrap-distance-right:0;mso-wrap-distance-bottom:0;mso-position-horizontal:absolute;mso-position-horizontal-relative:char;mso-position-vertical:absolute;mso-position-vertical-relative:line" coordorigin="10909,45700" coordsize="2037,2334" filled="f" strokeweight=".19844mm">
+          <v:rect id="_x0000_s1029" style="position:absolute;margin-left:340pt;margin-top:-12.25pt;width:58.15pt;height:66.55pt;z-index:251658240;visibility:visible;mso-wrap-style:square;mso-wrap-distance-left:0;mso-wrap-distance-top:0;mso-wrap-distance-right:0;mso-wrap-distance-bottom:0;mso-position-horizontal:absolute;mso-position-horizontal-relative:char;mso-position-vertical:absolute;mso-position-vertical-relative:line" filled="f" strokeweight=".19844mm">
             <v:stroke endcap="round"/>
             <v:path shadowok="f" o:extrusionok="f" fillok="f" insetpenok="f"/>
-            <o:lock v:ext="edit" text="t"/>
+            <o:lock v:ext="edit" rotation="t" aspectratio="t" verticies="t" text="t" shapetype="t"/>
             <o:ink i="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" annotation="t"/>
-            <w10:wrap anchory="line"/>
           </v:rect>
         </w:pict>
       </w:r>
@@ -1647,12 +1853,11 @@
           <w:noProof/>
         </w:rPr>
         <w:pict w14:anchorId="36F07C4F">
-          <v:rect id="_x0000_s1028" style="position:absolute;margin-left:381.7pt;margin-top:3.15pt;width:1.85pt;height:3.05pt;z-index:251658240;visibility:visible;mso-wrap-style:square;mso-wrap-distance-left:0;mso-wrap-distance-top:0;mso-wrap-distance-right:0;mso-wrap-distance-bottom:0;mso-position-horizontal:absolute;mso-position-horizontal-relative:char;mso-position-vertical:absolute;mso-position-vertical-relative:line" coordorigin="12012,46110" coordsize="31,62" filled="f" strokeweight=".19844mm">
+          <v:rect id="_x0000_s1028" style="position:absolute;margin-left:381.7pt;margin-top:3.15pt;width:1.85pt;height:3.05pt;z-index:251659264;visibility:visible;mso-wrap-style:square;mso-wrap-distance-left:0;mso-wrap-distance-top:0;mso-wrap-distance-right:0;mso-wrap-distance-bottom:0;mso-position-horizontal:absolute;mso-position-horizontal-relative:char;mso-position-vertical:absolute;mso-position-vertical-relative:line" filled="f" strokeweight=".19844mm">
             <v:stroke endcap="round"/>
             <v:path shadowok="f" o:extrusionok="f" fillok="f" insetpenok="f"/>
-            <o:lock v:ext="edit" text="t"/>
+            <o:lock v:ext="edit" rotation="t" aspectratio="t" verticies="t" text="t" shapetype="t"/>
             <o:ink i="AGsdAgQGARBYz1SK5pfFT48G+LrS4ZsiAxBIEUUUGwIAZP9GFBsCAGT/BQM4C2QZEjIHAAACH+Li&#10;QTMHAAACH+LiQQooA4L/ADnx/gB0V0CC/wJOQf4Em46Ah+Ko4DngxQo/QCNAQeDNpHA7IH==&#10;" annotation="t"/>
-            <w10:wrap anchory="line"/>
           </v:rect>
         </w:pict>
       </w:r>
@@ -1813,66 +2018,8 @@
 </file>
 
 <file path=word/numbering.xml><?xml version="1.0" encoding="utf-8"?>
-<w:numbering xmlns:wpc="http://schemas.microsoft.com/office/word/2010/wordprocessingCanvas" xmlns:cx="http://schemas.microsoft.com/office/drawing/2014/chartex" xmlns:cx1="http://schemas.microsoft.com/office/drawing/2015/9/8/chartex" xmlns:cx2="http://schemas.microsoft.com/office/drawing/2015/10/21/chartex" xmlns:cx3="http://schemas.microsoft.com/office/drawing/2016/5/9/chartex" xmlns:cx4="http://schemas.microsoft.com/office/drawing/2016/5/10/chartex" xmlns:cx5="http://schemas.microsoft.com/office/drawing/2016/5/11/chartex" xmlns:cx6="http://schemas.microsoft.com/office/drawing/2016/5/12/chartex" xmlns:cx7="http://schemas.microsoft.com/office/drawing/2016/5/13/chartex" xmlns:cx8="http://schemas.microsoft.com/office/drawing/2016/5/14/chartex" xmlns:mc="http://schemas.openxmlformats.org/markup-compatibility/2006" xmlns:aink="http://schemas.microsoft.com/office/drawing/2016/ink" xmlns:am3d="http://schemas.microsoft.com/office/drawing/2017/model3d" xmlns:o="urn:schemas-microsoft-com:office:office" xmlns:oel="http://schemas.microsoft.com/office/2019/extlst" xmlns:r="http://schemas.openxmlformats.org/officeDocument/2006/relationships" xmlns:m="http://schemas.openxmlformats.org/officeDocument/2006/math" xmlns:v="urn:schemas-microsoft-com:vml" xmlns:wp14="http://schemas.microsoft.com/office/word/2010/wordprocessingDrawing" xmlns:wp="http://schemas.openxmlformats.org/drawingml/2006/wordprocessingDrawing" xmlns:w10="urn:schemas-microsoft-com:office:word" xmlns:w="http://schemas.openxmlformats.org/wordprocessingml/2006/main" xmlns:w14="http://schemas.microsoft.com/office/word/2010/wordml" xmlns:w15="http://schemas.microsoft.com/office/word/2012/wordml" xmlns:w16cex="http://schemas.microsoft.com/office/word/2018/wordml/cex" xmlns:w16cid="http://schemas.microsoft.com/office/word/2016/wordml/cid" xmlns:w16="http://schemas.microsoft.com/office/word/2018/wordml" xmlns:w16sdtdh="http://schemas.microsoft.com/office/word/2020/wordml/sdtdatahash" xmlns:w16se="http://schemas.microsoft.com/office/word/2015/wordml/symex" xmlns:wpg="http://schemas.microsoft.com/office/word/2010/wordprocessingGroup" xmlns:wpi="http://schemas.microsoft.com/office/word/2010/wordprocessingInk" xmlns:wne="http://schemas.microsoft.com/office/word/2006/wordml" xmlns:wps="http://schemas.microsoft.com/office/word/2010/wordprocessingShape" mc:Ignorable="w14 w15 w16se w16cid w16 w16cex w16sdtdh wp14">
+<w:numbering xmlns:wpc="http://schemas.microsoft.com/office/word/2010/wordprocessingCanvas" xmlns:cx="http://schemas.microsoft.com/office/drawing/2014/chartex" xmlns:cx1="http://schemas.microsoft.com/office/drawing/2015/9/8/chartex" xmlns:cx2="http://schemas.microsoft.com/office/drawing/2015/10/21/chartex" xmlns:cx3="http://schemas.microsoft.com/office/drawing/2016/5/9/chartex" xmlns:cx4="http://schemas.microsoft.com/office/drawing/2016/5/10/chartex" xmlns:cx5="http://schemas.microsoft.com/office/drawing/2016/5/11/chartex" xmlns:cx6="http://schemas.microsoft.com/office/drawing/2016/5/12/chartex" xmlns:cx7="http://schemas.microsoft.com/office/drawing/2016/5/13/chartex" xmlns:cx8="http://schemas.microsoft.com/office/drawing/2016/5/14/chartex" xmlns:mc="http://schemas.openxmlformats.org/markup-compatibility/2006" xmlns:aink="http://schemas.microsoft.com/office/drawing/2016/ink" xmlns:am3d="http://schemas.microsoft.com/office/drawing/2017/model3d" xmlns:o="urn:schemas-microsoft-com:office:office" xmlns:oel="http://schemas.microsoft.com/office/2019/extlst" xmlns:r="http://schemas.openxmlformats.org/officeDocument/2006/relationships" xmlns:m="http://schemas.openxmlformats.org/officeDocument/2006/math" xmlns:v="urn:schemas-microsoft-com:vml" xmlns:wp14="http://schemas.microsoft.com/office/word/2010/wordprocessingDrawing" xmlns:wp="http://schemas.openxmlformats.org/drawingml/2006/wordprocessingDrawing" xmlns:w10="urn:schemas-microsoft-com:office:word" xmlns:w="http://schemas.openxmlformats.org/wordprocessingml/2006/main" xmlns:w14="http://schemas.microsoft.com/office/word/2010/wordml" xmlns:w15="http://schemas.microsoft.com/office/word/2012/wordml" xmlns:w16cex="http://schemas.microsoft.com/office/word/2018/wordml/cex" xmlns:w16cid="http://schemas.microsoft.com/office/word/2016/wordml/cid" xmlns:w16="http://schemas.microsoft.com/office/word/2018/wordml" xmlns:w16du="http://schemas.microsoft.com/office/word/2023/wordml/word16du" xmlns:w16sdtdh="http://schemas.microsoft.com/office/word/2020/wordml/sdtdatahash" xmlns:w16se="http://schemas.microsoft.com/office/word/2015/wordml/symex" xmlns:wpg="http://schemas.microsoft.com/office/word/2010/wordprocessingGroup" xmlns:wpi="http://schemas.microsoft.com/office/word/2010/wordprocessingInk" xmlns:wne="http://schemas.microsoft.com/office/word/2006/wordml" xmlns:wps="http://schemas.microsoft.com/office/word/2010/wordprocessingShape" mc:Ignorable="w14 w15 w16se w16cid w16 w16cex w16sdtdh wp14">
   <w:abstractNum w:abstractNumId="0" w15:restartNumberingAfterBreak="0">
-    <w:multiLevelType w:val="multilevel"/>
-    <w:tmpl w:val="73D0821C"/>
-    <w:lvl w:ilvl="0">
-      <w:start w:val="1"/>
-      <w:numFmt w:val="bullet"/>
-      <w:lvlText w:val="•"/>
-      <w:lvlJc w:val="left"/>
-    </w:lvl>
-    <w:lvl w:ilvl="1">
-      <w:start w:val="1"/>
-      <w:numFmt w:val="decimal"/>
-      <w:lvlText w:val=""/>
-      <w:lvlJc w:val="left"/>
-    </w:lvl>
-    <w:lvl w:ilvl="2">
-      <w:start w:val="1"/>
-      <w:numFmt w:val="decimal"/>
-      <w:lvlText w:val=""/>
-      <w:lvlJc w:val="left"/>
-    </w:lvl>
-    <w:lvl w:ilvl="3">
-      <w:start w:val="1"/>
-      <w:numFmt w:val="decimal"/>
-      <w:lvlText w:val=""/>
-      <w:lvlJc w:val="left"/>
-    </w:lvl>
-    <w:lvl w:ilvl="4">
-      <w:start w:val="1"/>
-      <w:numFmt w:val="decimal"/>
-      <w:lvlText w:val=""/>
-      <w:lvlJc w:val="left"/>
-    </w:lvl>
-    <w:lvl w:ilvl="5">
-      <w:start w:val="1"/>
-      <w:numFmt w:val="decimal"/>
-      <w:lvlText w:val=""/>
-      <w:lvlJc w:val="left"/>
-    </w:lvl>
-    <w:lvl w:ilvl="6">
-      <w:start w:val="1"/>
-      <w:numFmt w:val="decimal"/>
-      <w:lvlText w:val=""/>
-      <w:lvlJc w:val="left"/>
-    </w:lvl>
-    <w:lvl w:ilvl="7">
-      <w:start w:val="1"/>
-      <w:numFmt w:val="decimal"/>
-      <w:lvlText w:val=""/>
-      <w:lvlJc w:val="left"/>
-    </w:lvl>
-    <w:lvl w:ilvl="8">
-      <w:start w:val="1"/>
-      <w:numFmt w:val="decimal"/>
-      <w:lvlText w:val=""/>
-      <w:lvlJc w:val="left"/>
-    </w:lvl>
-  </w:abstractNum>
-  <w:abstractNum w:abstractNumId="1" w15:restartNumberingAfterBreak="0">
     <w:nsid w:val="00000001"/>
     <w:multiLevelType w:val="hybridMultilevel"/>
     <w:tmpl w:val="AE28E1A2"/>
@@ -1985,7 +2132,7 @@
       </w:rPr>
     </w:lvl>
   </w:abstractNum>
-  <w:abstractNum w:abstractNumId="2" w15:restartNumberingAfterBreak="0">
+  <w:abstractNum w:abstractNumId="1" w15:restartNumberingAfterBreak="0">
     <w:nsid w:val="00000002"/>
     <w:multiLevelType w:val="hybridMultilevel"/>
     <w:tmpl w:val="5942C0E0"/>
@@ -2098,7 +2245,7 @@
       </w:rPr>
     </w:lvl>
   </w:abstractNum>
-  <w:abstractNum w:abstractNumId="3" w15:restartNumberingAfterBreak="0">
+  <w:abstractNum w:abstractNumId="2" w15:restartNumberingAfterBreak="0">
     <w:nsid w:val="00000003"/>
     <w:multiLevelType w:val="hybridMultilevel"/>
     <w:tmpl w:val="34DC2A06"/>
@@ -2211,7 +2358,7 @@
       </w:rPr>
     </w:lvl>
   </w:abstractNum>
-  <w:abstractNum w:abstractNumId="4" w15:restartNumberingAfterBreak="0">
+  <w:abstractNum w:abstractNumId="3" w15:restartNumberingAfterBreak="0">
     <w:nsid w:val="00000004"/>
     <w:multiLevelType w:val="hybridMultilevel"/>
     <w:tmpl w:val="C36CB4F2"/>
@@ -2324,7 +2471,7 @@
       </w:rPr>
     </w:lvl>
   </w:abstractNum>
-  <w:abstractNum w:abstractNumId="5" w15:restartNumberingAfterBreak="0">
+  <w:abstractNum w:abstractNumId="4" w15:restartNumberingAfterBreak="0">
     <w:nsid w:val="00000005"/>
     <w:multiLevelType w:val="hybridMultilevel"/>
     <w:tmpl w:val="5546E95E"/>
@@ -2437,7 +2584,7 @@
       </w:rPr>
     </w:lvl>
   </w:abstractNum>
-  <w:abstractNum w:abstractNumId="6" w15:restartNumberingAfterBreak="0">
+  <w:abstractNum w:abstractNumId="5" w15:restartNumberingAfterBreak="0">
     <w:nsid w:val="00000006"/>
     <w:multiLevelType w:val="multilevel"/>
     <w:tmpl w:val="AF1E812C"/>
@@ -2496,7 +2643,7 @@
       <w:lvlJc w:val="left"/>
     </w:lvl>
   </w:abstractNum>
-  <w:abstractNum w:abstractNumId="7" w15:restartNumberingAfterBreak="0">
+  <w:abstractNum w:abstractNumId="6" w15:restartNumberingAfterBreak="0">
     <w:nsid w:val="00000007"/>
     <w:multiLevelType w:val="hybridMultilevel"/>
     <w:tmpl w:val="00000000"/>
@@ -2609,29 +2756,435 @@
       </w:rPr>
     </w:lvl>
   </w:abstractNum>
+  <w:abstractNum w:abstractNumId="7" w15:restartNumberingAfterBreak="0">
+    <w:nsid w:val="37F15FAF"/>
+    <w:multiLevelType w:val="multilevel"/>
+    <w:tmpl w:val="73D0821C"/>
+    <w:lvl w:ilvl="0">
+      <w:start w:val="1"/>
+      <w:numFmt w:val="bullet"/>
+      <w:lvlText w:val="•"/>
+      <w:lvlJc w:val="left"/>
+    </w:lvl>
+    <w:lvl w:ilvl="1">
+      <w:start w:val="1"/>
+      <w:numFmt w:val="decimal"/>
+      <w:lvlText w:val=""/>
+      <w:lvlJc w:val="left"/>
+    </w:lvl>
+    <w:lvl w:ilvl="2">
+      <w:start w:val="1"/>
+      <w:numFmt w:val="decimal"/>
+      <w:lvlText w:val=""/>
+      <w:lvlJc w:val="left"/>
+    </w:lvl>
+    <w:lvl w:ilvl="3">
+      <w:start w:val="1"/>
+      <w:numFmt w:val="decimal"/>
+      <w:lvlText w:val=""/>
+      <w:lvlJc w:val="left"/>
+    </w:lvl>
+    <w:lvl w:ilvl="4">
+      <w:start w:val="1"/>
+      <w:numFmt w:val="decimal"/>
+      <w:lvlText w:val=""/>
+      <w:lvlJc w:val="left"/>
+    </w:lvl>
+    <w:lvl w:ilvl="5">
+      <w:start w:val="1"/>
+      <w:numFmt w:val="decimal"/>
+      <w:lvlText w:val=""/>
+      <w:lvlJc w:val="left"/>
+    </w:lvl>
+    <w:lvl w:ilvl="6">
+      <w:start w:val="1"/>
+      <w:numFmt w:val="decimal"/>
+      <w:lvlText w:val=""/>
+      <w:lvlJc w:val="left"/>
+    </w:lvl>
+    <w:lvl w:ilvl="7">
+      <w:start w:val="1"/>
+      <w:numFmt w:val="decimal"/>
+      <w:lvlText w:val=""/>
+      <w:lvlJc w:val="left"/>
+    </w:lvl>
+    <w:lvl w:ilvl="8">
+      <w:start w:val="1"/>
+      <w:numFmt w:val="decimal"/>
+      <w:lvlText w:val=""/>
+      <w:lvlJc w:val="left"/>
+    </w:lvl>
+  </w:abstractNum>
+  <w:abstractNum w:abstractNumId="8" w15:restartNumberingAfterBreak="0">
+    <w:nsid w:val="3DE546CB"/>
+    <w:multiLevelType w:val="hybridMultilevel"/>
+    <w:tmpl w:val="46688876"/>
+    <w:lvl w:ilvl="0" w:tplc="34090001">
+      <w:start w:val="1"/>
+      <w:numFmt w:val="bullet"/>
+      <w:lvlText w:val=""/>
+      <w:lvlJc w:val="left"/>
+      <w:pPr>
+        <w:ind w:left="1800" w:hanging="360"/>
+      </w:pPr>
+      <w:rPr>
+        <w:rFonts w:ascii="Symbol" w:hAnsi="Symbol" w:hint="default"/>
+      </w:rPr>
+    </w:lvl>
+    <w:lvl w:ilvl="1" w:tplc="34090003" w:tentative="1">
+      <w:start w:val="1"/>
+      <w:numFmt w:val="bullet"/>
+      <w:lvlText w:val="o"/>
+      <w:lvlJc w:val="left"/>
+      <w:pPr>
+        <w:ind w:left="2520" w:hanging="360"/>
+      </w:pPr>
+      <w:rPr>
+        <w:rFonts w:ascii="Courier New" w:hAnsi="Courier New" w:cs="Courier New" w:hint="default"/>
+      </w:rPr>
+    </w:lvl>
+    <w:lvl w:ilvl="2" w:tplc="34090005" w:tentative="1">
+      <w:start w:val="1"/>
+      <w:numFmt w:val="bullet"/>
+      <w:lvlText w:val=""/>
+      <w:lvlJc w:val="left"/>
+      <w:pPr>
+        <w:ind w:left="3240" w:hanging="360"/>
+      </w:pPr>
+      <w:rPr>
+        <w:rFonts w:ascii="Wingdings" w:hAnsi="Wingdings" w:hint="default"/>
+      </w:rPr>
+    </w:lvl>
+    <w:lvl w:ilvl="3" w:tplc="34090001" w:tentative="1">
+      <w:start w:val="1"/>
+      <w:numFmt w:val="bullet"/>
+      <w:lvlText w:val=""/>
+      <w:lvlJc w:val="left"/>
+      <w:pPr>
+        <w:ind w:left="3960" w:hanging="360"/>
+      </w:pPr>
+      <w:rPr>
+        <w:rFonts w:ascii="Symbol" w:hAnsi="Symbol" w:hint="default"/>
+      </w:rPr>
+    </w:lvl>
+    <w:lvl w:ilvl="4" w:tplc="34090003" w:tentative="1">
+      <w:start w:val="1"/>
+      <w:numFmt w:val="bullet"/>
+      <w:lvlText w:val="o"/>
+      <w:lvlJc w:val="left"/>
+      <w:pPr>
+        <w:ind w:left="4680" w:hanging="360"/>
+      </w:pPr>
+      <w:rPr>
+        <w:rFonts w:ascii="Courier New" w:hAnsi="Courier New" w:cs="Courier New" w:hint="default"/>
+      </w:rPr>
+    </w:lvl>
+    <w:lvl w:ilvl="5" w:tplc="34090005" w:tentative="1">
+      <w:start w:val="1"/>
+      <w:numFmt w:val="bullet"/>
+      <w:lvlText w:val=""/>
+      <w:lvlJc w:val="left"/>
+      <w:pPr>
+        <w:ind w:left="5400" w:hanging="360"/>
+      </w:pPr>
+      <w:rPr>
+        <w:rFonts w:ascii="Wingdings" w:hAnsi="Wingdings" w:hint="default"/>
+      </w:rPr>
+    </w:lvl>
+    <w:lvl w:ilvl="6" w:tplc="34090001" w:tentative="1">
+      <w:start w:val="1"/>
+      <w:numFmt w:val="bullet"/>
+      <w:lvlText w:val=""/>
+      <w:lvlJc w:val="left"/>
+      <w:pPr>
+        <w:ind w:left="6120" w:hanging="360"/>
+      </w:pPr>
+      <w:rPr>
+        <w:rFonts w:ascii="Symbol" w:hAnsi="Symbol" w:hint="default"/>
+      </w:rPr>
+    </w:lvl>
+    <w:lvl w:ilvl="7" w:tplc="34090003" w:tentative="1">
+      <w:start w:val="1"/>
+      <w:numFmt w:val="bullet"/>
+      <w:lvlText w:val="o"/>
+      <w:lvlJc w:val="left"/>
+      <w:pPr>
+        <w:ind w:left="6840" w:hanging="360"/>
+      </w:pPr>
+      <w:rPr>
+        <w:rFonts w:ascii="Courier New" w:hAnsi="Courier New" w:cs="Courier New" w:hint="default"/>
+      </w:rPr>
+    </w:lvl>
+    <w:lvl w:ilvl="8" w:tplc="34090005" w:tentative="1">
+      <w:start w:val="1"/>
+      <w:numFmt w:val="bullet"/>
+      <w:lvlText w:val=""/>
+      <w:lvlJc w:val="left"/>
+      <w:pPr>
+        <w:ind w:left="7560" w:hanging="360"/>
+      </w:pPr>
+      <w:rPr>
+        <w:rFonts w:ascii="Wingdings" w:hAnsi="Wingdings" w:hint="default"/>
+      </w:rPr>
+    </w:lvl>
+  </w:abstractNum>
+  <w:abstractNum w:abstractNumId="9" w15:restartNumberingAfterBreak="0">
+    <w:nsid w:val="774A19F6"/>
+    <w:multiLevelType w:val="hybridMultilevel"/>
+    <w:tmpl w:val="5F9A1B28"/>
+    <w:lvl w:ilvl="0" w:tplc="34090001">
+      <w:start w:val="1"/>
+      <w:numFmt w:val="bullet"/>
+      <w:lvlText w:val=""/>
+      <w:lvlJc w:val="left"/>
+      <w:pPr>
+        <w:ind w:left="720" w:hanging="360"/>
+      </w:pPr>
+      <w:rPr>
+        <w:rFonts w:ascii="Symbol" w:hAnsi="Symbol" w:hint="default"/>
+      </w:rPr>
+    </w:lvl>
+    <w:lvl w:ilvl="1" w:tplc="34090003" w:tentative="1">
+      <w:start w:val="1"/>
+      <w:numFmt w:val="bullet"/>
+      <w:lvlText w:val="o"/>
+      <w:lvlJc w:val="left"/>
+      <w:pPr>
+        <w:ind w:left="1440" w:hanging="360"/>
+      </w:pPr>
+      <w:rPr>
+        <w:rFonts w:ascii="Courier New" w:hAnsi="Courier New" w:cs="Courier New" w:hint="default"/>
+      </w:rPr>
+    </w:lvl>
+    <w:lvl w:ilvl="2" w:tplc="34090005" w:tentative="1">
+      <w:start w:val="1"/>
+      <w:numFmt w:val="bullet"/>
+      <w:lvlText w:val=""/>
+      <w:lvlJc w:val="left"/>
+      <w:pPr>
+        <w:ind w:left="2160" w:hanging="360"/>
+      </w:pPr>
+      <w:rPr>
+        <w:rFonts w:ascii="Wingdings" w:hAnsi="Wingdings" w:hint="default"/>
+      </w:rPr>
+    </w:lvl>
+    <w:lvl w:ilvl="3" w:tplc="34090001" w:tentative="1">
+      <w:start w:val="1"/>
+      <w:numFmt w:val="bullet"/>
+      <w:lvlText w:val=""/>
+      <w:lvlJc w:val="left"/>
+      <w:pPr>
+        <w:ind w:left="2880" w:hanging="360"/>
+      </w:pPr>
+      <w:rPr>
+        <w:rFonts w:ascii="Symbol" w:hAnsi="Symbol" w:hint="default"/>
+      </w:rPr>
+    </w:lvl>
+    <w:lvl w:ilvl="4" w:tplc="34090003" w:tentative="1">
+      <w:start w:val="1"/>
+      <w:numFmt w:val="bullet"/>
+      <w:lvlText w:val="o"/>
+      <w:lvlJc w:val="left"/>
+      <w:pPr>
+        <w:ind w:left="3600" w:hanging="360"/>
+      </w:pPr>
+      <w:rPr>
+        <w:rFonts w:ascii="Courier New" w:hAnsi="Courier New" w:cs="Courier New" w:hint="default"/>
+      </w:rPr>
+    </w:lvl>
+    <w:lvl w:ilvl="5" w:tplc="34090005" w:tentative="1">
+      <w:start w:val="1"/>
+      <w:numFmt w:val="bullet"/>
+      <w:lvlText w:val=""/>
+      <w:lvlJc w:val="left"/>
+      <w:pPr>
+        <w:ind w:left="4320" w:hanging="360"/>
+      </w:pPr>
+      <w:rPr>
+        <w:rFonts w:ascii="Wingdings" w:hAnsi="Wingdings" w:hint="default"/>
+      </w:rPr>
+    </w:lvl>
+    <w:lvl w:ilvl="6" w:tplc="34090001" w:tentative="1">
+      <w:start w:val="1"/>
+      <w:numFmt w:val="bullet"/>
+      <w:lvlText w:val=""/>
+      <w:lvlJc w:val="left"/>
+      <w:pPr>
+        <w:ind w:left="5040" w:hanging="360"/>
+      </w:pPr>
+      <w:rPr>
+        <w:rFonts w:ascii="Symbol" w:hAnsi="Symbol" w:hint="default"/>
+      </w:rPr>
+    </w:lvl>
+    <w:lvl w:ilvl="7" w:tplc="34090003" w:tentative="1">
+      <w:start w:val="1"/>
+      <w:numFmt w:val="bullet"/>
+      <w:lvlText w:val="o"/>
+      <w:lvlJc w:val="left"/>
+      <w:pPr>
+        <w:ind w:left="5760" w:hanging="360"/>
+      </w:pPr>
+      <w:rPr>
+        <w:rFonts w:ascii="Courier New" w:hAnsi="Courier New" w:cs="Courier New" w:hint="default"/>
+      </w:rPr>
+    </w:lvl>
+    <w:lvl w:ilvl="8" w:tplc="34090005" w:tentative="1">
+      <w:start w:val="1"/>
+      <w:numFmt w:val="bullet"/>
+      <w:lvlText w:val=""/>
+      <w:lvlJc w:val="left"/>
+      <w:pPr>
+        <w:ind w:left="6480" w:hanging="360"/>
+      </w:pPr>
+      <w:rPr>
+        <w:rFonts w:ascii="Wingdings" w:hAnsi="Wingdings" w:hint="default"/>
+      </w:rPr>
+    </w:lvl>
+  </w:abstractNum>
+  <w:abstractNum w:abstractNumId="10" w15:restartNumberingAfterBreak="0">
+    <w:nsid w:val="7A3340EE"/>
+    <w:multiLevelType w:val="hybridMultilevel"/>
+    <w:tmpl w:val="C982074A"/>
+    <w:lvl w:ilvl="0" w:tplc="008EAAC4">
+      <w:numFmt w:val="bullet"/>
+      <w:lvlText w:val="-"/>
+      <w:lvlJc w:val="left"/>
+      <w:pPr>
+        <w:ind w:left="1080" w:hanging="360"/>
+      </w:pPr>
+      <w:rPr>
+        <w:rFonts w:ascii="Calibri" w:eastAsia="Arial" w:hAnsi="Calibri" w:cs="Calibri" w:hint="default"/>
+      </w:rPr>
+    </w:lvl>
+    <w:lvl w:ilvl="1" w:tplc="34090003" w:tentative="1">
+      <w:start w:val="1"/>
+      <w:numFmt w:val="bullet"/>
+      <w:lvlText w:val="o"/>
+      <w:lvlJc w:val="left"/>
+      <w:pPr>
+        <w:ind w:left="1800" w:hanging="360"/>
+      </w:pPr>
+      <w:rPr>
+        <w:rFonts w:ascii="Courier New" w:hAnsi="Courier New" w:cs="Courier New" w:hint="default"/>
+      </w:rPr>
+    </w:lvl>
+    <w:lvl w:ilvl="2" w:tplc="34090005" w:tentative="1">
+      <w:start w:val="1"/>
+      <w:numFmt w:val="bullet"/>
+      <w:lvlText w:val=""/>
+      <w:lvlJc w:val="left"/>
+      <w:pPr>
+        <w:ind w:left="2520" w:hanging="360"/>
+      </w:pPr>
+      <w:rPr>
+        <w:rFonts w:ascii="Wingdings" w:hAnsi="Wingdings" w:hint="default"/>
+      </w:rPr>
+    </w:lvl>
+    <w:lvl w:ilvl="3" w:tplc="34090001" w:tentative="1">
+      <w:start w:val="1"/>
+      <w:numFmt w:val="bullet"/>
+      <w:lvlText w:val=""/>
+      <w:lvlJc w:val="left"/>
+      <w:pPr>
+        <w:ind w:left="3240" w:hanging="360"/>
+      </w:pPr>
+      <w:rPr>
+        <w:rFonts w:ascii="Symbol" w:hAnsi="Symbol" w:hint="default"/>
+      </w:rPr>
+    </w:lvl>
+    <w:lvl w:ilvl="4" w:tplc="34090003" w:tentative="1">
+      <w:start w:val="1"/>
+      <w:numFmt w:val="bullet"/>
+      <w:lvlText w:val="o"/>
+      <w:lvlJc w:val="left"/>
+      <w:pPr>
+        <w:ind w:left="3960" w:hanging="360"/>
+      </w:pPr>
+      <w:rPr>
+        <w:rFonts w:ascii="Courier New" w:hAnsi="Courier New" w:cs="Courier New" w:hint="default"/>
+      </w:rPr>
+    </w:lvl>
+    <w:lvl w:ilvl="5" w:tplc="34090005" w:tentative="1">
+      <w:start w:val="1"/>
+      <w:numFmt w:val="bullet"/>
+      <w:lvlText w:val=""/>
+      <w:lvlJc w:val="left"/>
+      <w:pPr>
+        <w:ind w:left="4680" w:hanging="360"/>
+      </w:pPr>
+      <w:rPr>
+        <w:rFonts w:ascii="Wingdings" w:hAnsi="Wingdings" w:hint="default"/>
+      </w:rPr>
+    </w:lvl>
+    <w:lvl w:ilvl="6" w:tplc="34090001" w:tentative="1">
+      <w:start w:val="1"/>
+      <w:numFmt w:val="bullet"/>
+      <w:lvlText w:val=""/>
+      <w:lvlJc w:val="left"/>
+      <w:pPr>
+        <w:ind w:left="5400" w:hanging="360"/>
+      </w:pPr>
+      <w:rPr>
+        <w:rFonts w:ascii="Symbol" w:hAnsi="Symbol" w:hint="default"/>
+      </w:rPr>
+    </w:lvl>
+    <w:lvl w:ilvl="7" w:tplc="34090003" w:tentative="1">
+      <w:start w:val="1"/>
+      <w:numFmt w:val="bullet"/>
+      <w:lvlText w:val="o"/>
+      <w:lvlJc w:val="left"/>
+      <w:pPr>
+        <w:ind w:left="6120" w:hanging="360"/>
+      </w:pPr>
+      <w:rPr>
+        <w:rFonts w:ascii="Courier New" w:hAnsi="Courier New" w:cs="Courier New" w:hint="default"/>
+      </w:rPr>
+    </w:lvl>
+    <w:lvl w:ilvl="8" w:tplc="34090005" w:tentative="1">
+      <w:start w:val="1"/>
+      <w:numFmt w:val="bullet"/>
+      <w:lvlText w:val=""/>
+      <w:lvlJc w:val="left"/>
+      <w:pPr>
+        <w:ind w:left="6840" w:hanging="360"/>
+      </w:pPr>
+      <w:rPr>
+        <w:rFonts w:ascii="Wingdings" w:hAnsi="Wingdings" w:hint="default"/>
+      </w:rPr>
+    </w:lvl>
+  </w:abstractNum>
   <w:num w:numId="1" w16cid:durableId="1575427755">
+    <w:abstractNumId w:val="7"/>
+  </w:num>
+  <w:num w:numId="2" w16cid:durableId="1730152475">
+    <w:abstractNumId w:val="5"/>
+  </w:num>
+  <w:num w:numId="3" w16cid:durableId="1990284915">
+    <w:abstractNumId w:val="2"/>
+  </w:num>
+  <w:num w:numId="4" w16cid:durableId="2057775729">
+    <w:abstractNumId w:val="3"/>
+  </w:num>
+  <w:num w:numId="5" w16cid:durableId="192615853">
+    <w:abstractNumId w:val="4"/>
+  </w:num>
+  <w:num w:numId="6" w16cid:durableId="1889536780">
     <w:abstractNumId w:val="0"/>
   </w:num>
-  <w:num w:numId="2" w16cid:durableId="1730152475">
+  <w:num w:numId="7" w16cid:durableId="1292320569">
+    <w:abstractNumId w:val="1"/>
+  </w:num>
+  <w:num w:numId="8" w16cid:durableId="1264872702">
     <w:abstractNumId w:val="6"/>
   </w:num>
-  <w:num w:numId="3" w16cid:durableId="1990284915">
-    <w:abstractNumId w:val="3"/>
+  <w:num w:numId="9" w16cid:durableId="109782027">
+    <w:abstractNumId w:val="10"/>
   </w:num>
-  <w:num w:numId="4" w16cid:durableId="2057775729">
-    <w:abstractNumId w:val="4"/>
+  <w:num w:numId="10" w16cid:durableId="1028725192">
+    <w:abstractNumId w:val="8"/>
   </w:num>
-  <w:num w:numId="5" w16cid:durableId="192615853">
-    <w:abstractNumId w:val="5"/>
-  </w:num>
-  <w:num w:numId="6" w16cid:durableId="1889536780">
-    <w:abstractNumId w:val="1"/>
-  </w:num>
-  <w:num w:numId="7" w16cid:durableId="1292320569">
-    <w:abstractNumId w:val="2"/>
-  </w:num>
-  <w:num w:numId="8" w16cid:durableId="1264872702">
-    <w:abstractNumId w:val="7"/>
+  <w:num w:numId="11" w16cid:durableId="1183279077">
+    <w:abstractNumId w:val="9"/>
   </w:num>
 </w:numbering>
 </file>

</xml_diff>